<commit_message>
Updates to equation summary
</commit_message>
<xml_diff>
--- a/Documentation/VegCompositionPredictorList.docx
+++ b/Documentation/VegCompositionPredictorList.docx
@@ -355,64 +355,70 @@
               <w:rPr>
                 <w:rFonts w:ascii="Calibri" w:eastAsia="Times New Roman" w:hAnsi="Calibri" w:cs="Calibri"/>
                 <w:kern w:val="0"/>
+                <w14:ligatures w14:val="none"/>
+              </w:rPr>
+            </w:pPr>
+            <w:r>
+              <w:rPr>
+                <w:rFonts w:ascii="Calibri" w:eastAsia="Times New Roman" w:hAnsi="Calibri" w:cs="Calibri"/>
+                <w:kern w:val="0"/>
+                <w14:ligatures w14:val="none"/>
+              </w:rPr>
+              <w:t>(</w:t>
+            </w:r>
+            <w:proofErr w:type="spellStart"/>
+            <w:r>
+              <w:rPr>
+                <w:rFonts w:ascii="Calibri" w:eastAsia="Times New Roman" w:hAnsi="Calibri" w:cs="Calibri"/>
+                <w:kern w:val="0"/>
+                <w14:ligatures w14:val="none"/>
+              </w:rPr>
+              <w:t>Tmean_CLIM</w:t>
+            </w:r>
+            <w:proofErr w:type="spellEnd"/>
+            <w:r>
+              <w:rPr>
+                <w:rFonts w:ascii="Calibri" w:eastAsia="Times New Roman" w:hAnsi="Calibri" w:cs="Calibri"/>
+                <w:kern w:val="0"/>
+                <w14:ligatures w14:val="none"/>
+              </w:rPr>
+              <w:t xml:space="preserve"> </w:t>
+            </w:r>
+            <w:r>
+              <w:rPr>
+                <w:rFonts w:ascii="Calibri" w:eastAsia="Times New Roman" w:hAnsi="Calibri" w:cs="Calibri"/>
+                <w:kern w:val="0"/>
+                <w14:ligatures w14:val="none"/>
+              </w:rPr>
+              <w:t xml:space="preserve">– </w:t>
+            </w:r>
+            <w:r>
+              <w:rPr>
+                <w:rFonts w:ascii="Calibri" w:eastAsia="Times New Roman" w:hAnsi="Calibri" w:cs="Calibri"/>
+                <w:kern w:val="0"/>
+                <w14:ligatures w14:val="none"/>
+              </w:rPr>
+              <w:t>10.275203571</w:t>
+            </w:r>
+            <w:r>
+              <w:rPr>
+                <w:rFonts w:ascii="Calibri" w:eastAsia="Times New Roman" w:hAnsi="Calibri" w:cs="Calibri"/>
+                <w:kern w:val="0"/>
+                <w14:ligatures w14:val="none"/>
+              </w:rPr>
+              <w:t>)/</w:t>
+            </w:r>
+            <w:r>
+              <w:rPr>
+                <w:rFonts w:ascii="Calibri" w:eastAsia="Times New Roman" w:hAnsi="Calibri" w:cs="Calibri"/>
+                <w:kern w:val="0"/>
                 <w:sz w:val="20"/>
                 <w:szCs w:val="20"/>
                 <w14:ligatures w14:val="none"/>
               </w:rPr>
-            </w:pPr>
-            <w:r>
-              <w:rPr>
-                <w:rFonts w:ascii="Calibri" w:eastAsia="Times New Roman" w:hAnsi="Calibri" w:cs="Calibri"/>
-                <w:kern w:val="0"/>
-                <w14:ligatures w14:val="none"/>
-              </w:rPr>
-              <w:t>(</w:t>
-            </w:r>
-            <w:proofErr w:type="spellStart"/>
-            <w:r>
-              <w:rPr>
-                <w:rFonts w:ascii="Calibri" w:eastAsia="Times New Roman" w:hAnsi="Calibri" w:cs="Calibri"/>
-                <w:kern w:val="0"/>
-                <w14:ligatures w14:val="none"/>
-              </w:rPr>
-              <w:t>Tmean_CLIM</w:t>
-            </w:r>
-            <w:proofErr w:type="spellEnd"/>
-            <w:r>
-              <w:rPr>
-                <w:rFonts w:ascii="Calibri" w:eastAsia="Times New Roman" w:hAnsi="Calibri" w:cs="Calibri"/>
-                <w:kern w:val="0"/>
-                <w14:ligatures w14:val="none"/>
-              </w:rPr>
-              <w:t xml:space="preserve"> </w:t>
-            </w:r>
-            <w:r>
-              <w:rPr>
-                <w:rFonts w:ascii="Calibri" w:eastAsia="Times New Roman" w:hAnsi="Calibri" w:cs="Calibri"/>
-                <w:kern w:val="0"/>
-                <w14:ligatures w14:val="none"/>
-              </w:rPr>
-              <w:t>– 10.32994)/5.020431</w:t>
-            </w:r>
-          </w:p>
-        </w:tc>
-        <w:tc>
-          <w:tcPr>
-            <w:tcW w:w="5395" w:type="dxa"/>
-            <w:tcBorders>
-              <w:top w:val="nil"/>
-              <w:left w:val="nil"/>
-              <w:bottom w:val="single" w:sz="8" w:space="0" w:color="auto"/>
-              <w:right w:val="single" w:sz="8" w:space="0" w:color="auto"/>
-            </w:tcBorders>
-            <w:tcMar>
-              <w:top w:w="0" w:type="dxa"/>
-              <w:left w:w="108" w:type="dxa"/>
-              <w:bottom w:w="0" w:type="dxa"/>
-              <w:right w:w="108" w:type="dxa"/>
-            </w:tcMar>
-            <w:hideMark/>
-          </w:tcPr>
+              <w:t>4.912309147</w:t>
+            </w:r>
+          </w:p>
           <w:p>
             <w:pPr>
               <w:spacing w:after="0" w:line="240" w:lineRule="auto"/>
@@ -424,6 +430,36 @@
                 <w14:ligatures w14:val="none"/>
               </w:rPr>
             </w:pPr>
+          </w:p>
+        </w:tc>
+        <w:tc>
+          <w:tcPr>
+            <w:tcW w:w="5395" w:type="dxa"/>
+            <w:tcBorders>
+              <w:top w:val="nil"/>
+              <w:left w:val="nil"/>
+              <w:bottom w:val="single" w:sz="8" w:space="0" w:color="auto"/>
+              <w:right w:val="single" w:sz="8" w:space="0" w:color="auto"/>
+            </w:tcBorders>
+            <w:tcMar>
+              <w:top w:w="0" w:type="dxa"/>
+              <w:left w:w="108" w:type="dxa"/>
+              <w:bottom w:w="0" w:type="dxa"/>
+              <w:right w:w="108" w:type="dxa"/>
+            </w:tcMar>
+            <w:hideMark/>
+          </w:tcPr>
+          <w:p>
+            <w:pPr>
+              <w:spacing w:after="0" w:line="240" w:lineRule="auto"/>
+              <w:rPr>
+                <w:rFonts w:ascii="Calibri" w:eastAsia="Times New Roman" w:hAnsi="Calibri" w:cs="Calibri"/>
+                <w:kern w:val="0"/>
+                <w:sz w:val="20"/>
+                <w:szCs w:val="20"/>
+                <w14:ligatures w14:val="none"/>
+              </w:rPr>
+            </w:pPr>
             <w:r>
               <w:rPr>
                 <w:rFonts w:ascii="Calibri" w:eastAsia="Times New Roman" w:hAnsi="Calibri" w:cs="Calibri"/>
@@ -603,7 +639,31 @@
                 <w:kern w:val="0"/>
                 <w14:ligatures w14:val="none"/>
               </w:rPr>
-              <w:t>+ 0.1002) / 0.4113</w:t>
+              <w:t xml:space="preserve">- </w:t>
+            </w:r>
+            <w:r>
+              <w:rPr>
+                <w:rFonts w:ascii="Calibri" w:eastAsia="Times New Roman" w:hAnsi="Calibri" w:cs="Calibri"/>
+                <w:kern w:val="0"/>
+                <w14:ligatures w14:val="none"/>
+              </w:rPr>
+              <w:t>-0.120988193</w:t>
+            </w:r>
+            <w:r>
+              <w:rPr>
+                <w:rFonts w:ascii="Calibri" w:eastAsia="Times New Roman" w:hAnsi="Calibri" w:cs="Calibri"/>
+                <w:kern w:val="0"/>
+                <w14:ligatures w14:val="none"/>
+              </w:rPr>
+              <w:t xml:space="preserve">) / </w:t>
+            </w:r>
+            <w:r>
+              <w:rPr>
+                <w:rFonts w:ascii="Calibri" w:eastAsia="Times New Roman" w:hAnsi="Calibri" w:cs="Calibri"/>
+                <w:kern w:val="0"/>
+                <w14:ligatures w14:val="none"/>
+              </w:rPr>
+              <w:t>0.410662268</w:t>
             </w:r>
           </w:p>
         </w:tc>
@@ -860,7 +920,31 @@
                 <w:kern w:val="0"/>
                 <w14:ligatures w14:val="none"/>
               </w:rPr>
-              <w:t xml:space="preserve"> - 37.4115) / 5.283</w:t>
+              <w:t xml:space="preserve"> - </w:t>
+            </w:r>
+            <w:r>
+              <w:rPr>
+                <w:rFonts w:ascii="Calibri" w:eastAsia="Times New Roman" w:hAnsi="Calibri" w:cs="Calibri"/>
+                <w:kern w:val="0"/>
+                <w14:ligatures w14:val="none"/>
+              </w:rPr>
+              <w:t>38.120111845</w:t>
+            </w:r>
+            <w:r>
+              <w:rPr>
+                <w:rFonts w:ascii="Calibri" w:eastAsia="Times New Roman" w:hAnsi="Calibri" w:cs="Calibri"/>
+                <w:kern w:val="0"/>
+                <w14:ligatures w14:val="none"/>
+              </w:rPr>
+              <w:t xml:space="preserve">) / </w:t>
+            </w:r>
+            <w:r>
+              <w:rPr>
+                <w:rFonts w:ascii="Calibri" w:eastAsia="Times New Roman" w:hAnsi="Calibri" w:cs="Calibri"/>
+                <w:kern w:val="0"/>
+                <w14:ligatures w14:val="none"/>
+              </w:rPr>
+              <w:t>5.019479015</w:t>
             </w:r>
           </w:p>
         </w:tc>
@@ -1090,7 +1174,31 @@
                 <w:kern w:val="0"/>
                 <w14:ligatures w14:val="none"/>
               </w:rPr>
-              <w:t xml:space="preserve"> - 81.8091) / 82.3426</w:t>
+              <w:t xml:space="preserve"> - </w:t>
+            </w:r>
+            <w:r>
+              <w:rPr>
+                <w:rFonts w:ascii="Calibri" w:eastAsia="Times New Roman" w:hAnsi="Calibri" w:cs="Calibri"/>
+                <w:kern w:val="0"/>
+                <w14:ligatures w14:val="none"/>
+              </w:rPr>
+              <w:t>99.631248729</w:t>
+            </w:r>
+            <w:r>
+              <w:rPr>
+                <w:rFonts w:ascii="Calibri" w:eastAsia="Times New Roman" w:hAnsi="Calibri" w:cs="Calibri"/>
+                <w:kern w:val="0"/>
+                <w14:ligatures w14:val="none"/>
+              </w:rPr>
+              <w:t xml:space="preserve">) / </w:t>
+            </w:r>
+            <w:r>
+              <w:rPr>
+                <w:rFonts w:ascii="Calibri" w:eastAsia="Times New Roman" w:hAnsi="Calibri" w:cs="Calibri"/>
+                <w:kern w:val="0"/>
+                <w14:ligatures w14:val="none"/>
+              </w:rPr>
+              <w:t>85.941823498</w:t>
             </w:r>
           </w:p>
         </w:tc>
@@ -1319,7 +1427,31 @@
                 <w:kern w:val="0"/>
                 <w14:ligatures w14:val="none"/>
               </w:rPr>
-              <w:t>- 742.8552) / 534.1832</w:t>
+              <w:t xml:space="preserve">- </w:t>
+            </w:r>
+            <w:r>
+              <w:rPr>
+                <w:rFonts w:ascii="Calibri" w:eastAsia="Times New Roman" w:hAnsi="Calibri" w:cs="Calibri"/>
+                <w:kern w:val="0"/>
+                <w14:ligatures w14:val="none"/>
+              </w:rPr>
+              <w:t>613.900118155</w:t>
+            </w:r>
+            <w:r>
+              <w:rPr>
+                <w:rFonts w:ascii="Calibri" w:eastAsia="Times New Roman" w:hAnsi="Calibri" w:cs="Calibri"/>
+                <w:kern w:val="0"/>
+                <w14:ligatures w14:val="none"/>
+              </w:rPr>
+              <w:t xml:space="preserve">) / </w:t>
+            </w:r>
+            <w:r>
+              <w:rPr>
+                <w:rFonts w:ascii="Calibri" w:eastAsia="Times New Roman" w:hAnsi="Calibri" w:cs="Calibri"/>
+                <w:kern w:val="0"/>
+                <w14:ligatures w14:val="none"/>
+              </w:rPr>
+              <w:t>502.187690606</w:t>
             </w:r>
           </w:p>
         </w:tc>
@@ -1558,7 +1690,31 @@
                 <w:kern w:val="0"/>
                 <w14:ligatures w14:val="none"/>
               </w:rPr>
-              <w:t>- 0.8537) / 0.2588</w:t>
+              <w:t xml:space="preserve">- </w:t>
+            </w:r>
+            <w:r>
+              <w:rPr>
+                <w:rFonts w:ascii="Calibri" w:eastAsia="Times New Roman" w:hAnsi="Calibri" w:cs="Calibri"/>
+                <w:kern w:val="0"/>
+                <w14:ligatures w14:val="none"/>
+              </w:rPr>
+              <w:t>0.923249309</w:t>
+            </w:r>
+            <w:r>
+              <w:rPr>
+                <w:rFonts w:ascii="Calibri" w:eastAsia="Times New Roman" w:hAnsi="Calibri" w:cs="Calibri"/>
+                <w:kern w:val="0"/>
+                <w14:ligatures w14:val="none"/>
+              </w:rPr>
+              <w:t xml:space="preserve">) / </w:t>
+            </w:r>
+            <w:r>
+              <w:rPr>
+                <w:rFonts w:ascii="Calibri" w:eastAsia="Times New Roman" w:hAnsi="Calibri" w:cs="Calibri"/>
+                <w:kern w:val="0"/>
+                <w14:ligatures w14:val="none"/>
+              </w:rPr>
+              <w:t>0.245954382</w:t>
             </w:r>
           </w:p>
         </w:tc>
@@ -1779,7 +1935,31 @@
                 <w:kern w:val="0"/>
                 <w14:ligatures w14:val="none"/>
               </w:rPr>
-              <w:t xml:space="preserve"> - 9.1611) / 12.4921</w:t>
+              <w:t xml:space="preserve"> - </w:t>
+            </w:r>
+            <w:r>
+              <w:rPr>
+                <w:rFonts w:ascii="Calibri" w:eastAsia="Times New Roman" w:hAnsi="Calibri" w:cs="Calibri"/>
+                <w:kern w:val="0"/>
+                <w14:ligatures w14:val="none"/>
+              </w:rPr>
+              <w:t>5.000260635</w:t>
+            </w:r>
+            <w:r>
+              <w:rPr>
+                <w:rFonts w:ascii="Calibri" w:eastAsia="Times New Roman" w:hAnsi="Calibri" w:cs="Calibri"/>
+                <w:kern w:val="0"/>
+                <w14:ligatures w14:val="none"/>
+              </w:rPr>
+              <w:t xml:space="preserve">) / </w:t>
+            </w:r>
+            <w:r>
+              <w:rPr>
+                <w:rFonts w:ascii="Calibri" w:eastAsia="Times New Roman" w:hAnsi="Calibri" w:cs="Calibri"/>
+                <w:kern w:val="0"/>
+                <w14:ligatures w14:val="none"/>
+              </w:rPr>
+              <w:t>8.205443958</w:t>
             </w:r>
           </w:p>
         </w:tc>
@@ -1956,16 +2136,40 @@
                 <w:kern w:val="0"/>
                 <w14:ligatures w14:val="none"/>
               </w:rPr>
-              <w:t>annWetDegDays</w:t>
-            </w:r>
-            <w:proofErr w:type="spellEnd"/>
-            <w:r>
-              <w:rPr>
-                <w:rFonts w:ascii="Calibri" w:eastAsia="Times New Roman" w:hAnsi="Calibri" w:cs="Calibri"/>
-                <w:kern w:val="0"/>
-                <w14:ligatures w14:val="none"/>
-              </w:rPr>
-              <w:t>_CLIM - 1762.9775) / 1160.2076</w:t>
+              <w:t>annWetDegDays_CLIM</w:t>
+            </w:r>
+            <w:proofErr w:type="spellEnd"/>
+            <w:r>
+              <w:rPr>
+                <w:rFonts w:ascii="Calibri" w:eastAsia="Times New Roman" w:hAnsi="Calibri" w:cs="Calibri"/>
+                <w:kern w:val="0"/>
+                <w14:ligatures w14:val="none"/>
+              </w:rPr>
+              <w:t xml:space="preserve"> - </w:t>
+            </w:r>
+            <w:r>
+              <w:rPr>
+                <w:rFonts w:ascii="Calibri" w:eastAsia="Times New Roman" w:hAnsi="Calibri" w:cs="Calibri"/>
+                <w:kern w:val="0"/>
+                <w14:ligatures w14:val="none"/>
+              </w:rPr>
+              <w:t>1762.977520092</w:t>
+            </w:r>
+            <w:r>
+              <w:rPr>
+                <w:rFonts w:ascii="Calibri" w:eastAsia="Times New Roman" w:hAnsi="Calibri" w:cs="Calibri"/>
+                <w:kern w:val="0"/>
+                <w14:ligatures w14:val="none"/>
+              </w:rPr>
+              <w:t xml:space="preserve">) / </w:t>
+            </w:r>
+            <w:r>
+              <w:rPr>
+                <w:rFonts w:ascii="Calibri" w:eastAsia="Times New Roman" w:hAnsi="Calibri" w:cs="Calibri"/>
+                <w:kern w:val="0"/>
+                <w14:ligatures w14:val="none"/>
+              </w:rPr>
+              <w:t>1160.20756048</w:t>
             </w:r>
           </w:p>
         </w:tc>
@@ -2166,7 +2370,10 @@
           <w:p>
             <w:proofErr w:type="spellStart"/>
             <w:r>
-              <w:t>tcold_COLD</w:t>
+              <w:t>tcold_</w:t>
+            </w:r>
+            <w:r>
+              <w:t>CLIM</w:t>
             </w:r>
             <w:proofErr w:type="spellEnd"/>
           </w:p>
@@ -2743,16 +2950,40 @@
                 <w:kern w:val="0"/>
                 <w14:ligatures w14:val="none"/>
               </w:rPr>
-              <w:t>precipSeasonality</w:t>
-            </w:r>
-            <w:proofErr w:type="spellEnd"/>
-            <w:r>
-              <w:rPr>
-                <w:rFonts w:ascii="Calibri" w:eastAsia="Times New Roman" w:hAnsi="Calibri" w:cs="Calibri"/>
-                <w:kern w:val="0"/>
-                <w14:ligatures w14:val="none"/>
-              </w:rPr>
-              <w:t>_WEATH - -0.0257) / 0.133</w:t>
+              <w:t>precipSeasonality_WEATH</w:t>
+            </w:r>
+            <w:proofErr w:type="spellEnd"/>
+            <w:r>
+              <w:rPr>
+                <w:rFonts w:ascii="Calibri" w:eastAsia="Times New Roman" w:hAnsi="Calibri" w:cs="Calibri"/>
+                <w:kern w:val="0"/>
+                <w14:ligatures w14:val="none"/>
+              </w:rPr>
+              <w:t xml:space="preserve"> - </w:t>
+            </w:r>
+            <w:r>
+              <w:rPr>
+                <w:rFonts w:ascii="Calibri" w:eastAsia="Times New Roman" w:hAnsi="Calibri" w:cs="Calibri"/>
+                <w:kern w:val="0"/>
+                <w14:ligatures w14:val="none"/>
+              </w:rPr>
+              <w:t>-0.025697534</w:t>
+            </w:r>
+            <w:r>
+              <w:rPr>
+                <w:rFonts w:ascii="Calibri" w:eastAsia="Times New Roman" w:hAnsi="Calibri" w:cs="Calibri"/>
+                <w:kern w:val="0"/>
+                <w14:ligatures w14:val="none"/>
+              </w:rPr>
+              <w:t xml:space="preserve">) / </w:t>
+            </w:r>
+            <w:r>
+              <w:rPr>
+                <w:rFonts w:ascii="Calibri" w:eastAsia="Times New Roman" w:hAnsi="Calibri" w:cs="Calibri"/>
+                <w:kern w:val="0"/>
+                <w14:ligatures w14:val="none"/>
+              </w:rPr>
+              <w:t>0.132964252</w:t>
             </w:r>
           </w:p>
         </w:tc>
@@ -2984,7 +3215,31 @@
                 <w:kern w:val="0"/>
                 <w14:ligatures w14:val="none"/>
               </w:rPr>
-              <w:t xml:space="preserve"> - 0.0303) / 0.1688</w:t>
+              <w:t xml:space="preserve"> - </w:t>
+            </w:r>
+            <w:r>
+              <w:rPr>
+                <w:rFonts w:ascii="Calibri" w:eastAsia="Times New Roman" w:hAnsi="Calibri" w:cs="Calibri"/>
+                <w:kern w:val="0"/>
+                <w14:ligatures w14:val="none"/>
+              </w:rPr>
+              <w:t>0.030312573</w:t>
+            </w:r>
+            <w:r>
+              <w:rPr>
+                <w:rFonts w:ascii="Calibri" w:eastAsia="Times New Roman" w:hAnsi="Calibri" w:cs="Calibri"/>
+                <w:kern w:val="0"/>
+                <w14:ligatures w14:val="none"/>
+              </w:rPr>
+              <w:t xml:space="preserve">) / </w:t>
+            </w:r>
+            <w:r>
+              <w:rPr>
+                <w:rFonts w:ascii="Calibri" w:eastAsia="Times New Roman" w:hAnsi="Calibri" w:cs="Calibri"/>
+                <w:kern w:val="0"/>
+                <w14:ligatures w14:val="none"/>
+              </w:rPr>
+              <w:t>0.168767355</w:t>
             </w:r>
           </w:p>
         </w:tc>
@@ -3202,16 +3457,40 @@
                 <w:kern w:val="0"/>
                 <w14:ligatures w14:val="none"/>
               </w:rPr>
-              <w:t>annWetDegDays</w:t>
-            </w:r>
-            <w:proofErr w:type="spellEnd"/>
-            <w:r>
-              <w:rPr>
-                <w:rFonts w:ascii="Calibri" w:eastAsia="Times New Roman" w:hAnsi="Calibri" w:cs="Calibri"/>
-                <w:kern w:val="0"/>
-                <w14:ligatures w14:val="none"/>
-              </w:rPr>
-              <w:t>_WEATH - 0.0299) / 0.2434</w:t>
+              <w:t>annWetDegDays_WEATH</w:t>
+            </w:r>
+            <w:proofErr w:type="spellEnd"/>
+            <w:r>
+              <w:rPr>
+                <w:rFonts w:ascii="Calibri" w:eastAsia="Times New Roman" w:hAnsi="Calibri" w:cs="Calibri"/>
+                <w:kern w:val="0"/>
+                <w14:ligatures w14:val="none"/>
+              </w:rPr>
+              <w:t xml:space="preserve"> - </w:t>
+            </w:r>
+            <w:r>
+              <w:rPr>
+                <w:rFonts w:ascii="Calibri" w:eastAsia="Times New Roman" w:hAnsi="Calibri" w:cs="Calibri"/>
+                <w:kern w:val="0"/>
+                <w14:ligatures w14:val="none"/>
+              </w:rPr>
+              <w:t>0.02989113</w:t>
+            </w:r>
+            <w:r>
+              <w:rPr>
+                <w:rFonts w:ascii="Calibri" w:eastAsia="Times New Roman" w:hAnsi="Calibri" w:cs="Calibri"/>
+                <w:kern w:val="0"/>
+                <w14:ligatures w14:val="none"/>
+              </w:rPr>
+              <w:t>) / 0.</w:t>
+            </w:r>
+            <w:r>
+              <w:rPr>
+                <w:rFonts w:ascii="Calibri" w:eastAsia="Times New Roman" w:hAnsi="Calibri" w:cs="Calibri"/>
+                <w:kern w:val="0"/>
+                <w14:ligatures w14:val="none"/>
+              </w:rPr>
+              <w:t>243425185</w:t>
             </w:r>
           </w:p>
         </w:tc>
@@ -3384,7 +3663,31 @@
                 <w:kern w:val="0"/>
                 <w14:ligatures w14:val="none"/>
               </w:rPr>
-              <w:t xml:space="preserve"> - -0.1196) / 0.4244</w:t>
+              <w:t xml:space="preserve"> -</w:t>
+            </w:r>
+            <w:r>
+              <w:rPr>
+                <w:rFonts w:ascii="Calibri" w:eastAsia="Times New Roman" w:hAnsi="Calibri" w:cs="Calibri"/>
+                <w:kern w:val="0"/>
+                <w14:ligatures w14:val="none"/>
+              </w:rPr>
+              <w:t>-0.119596687</w:t>
+            </w:r>
+            <w:r>
+              <w:rPr>
+                <w:rFonts w:ascii="Calibri" w:eastAsia="Times New Roman" w:hAnsi="Calibri" w:cs="Calibri"/>
+                <w:kern w:val="0"/>
+                <w14:ligatures w14:val="none"/>
+              </w:rPr>
+              <w:t xml:space="preserve">) / </w:t>
+            </w:r>
+            <w:r>
+              <w:rPr>
+                <w:rFonts w:ascii="Calibri" w:eastAsia="Times New Roman" w:hAnsi="Calibri" w:cs="Calibri"/>
+                <w:kern w:val="0"/>
+                <w14:ligatures w14:val="none"/>
+              </w:rPr>
+              <w:t>0.424434636</w:t>
             </w:r>
           </w:p>
         </w:tc>
@@ -3556,16 +3859,40 @@
                 <w:kern w:val="0"/>
                 <w14:ligatures w14:val="none"/>
               </w:rPr>
-              <w:t>isothermality</w:t>
-            </w:r>
-            <w:proofErr w:type="spellEnd"/>
-            <w:r>
-              <w:rPr>
-                <w:rFonts w:ascii="Calibri" w:eastAsia="Times New Roman" w:hAnsi="Calibri" w:cs="Calibri"/>
-                <w:kern w:val="0"/>
-                <w14:ligatures w14:val="none"/>
-              </w:rPr>
-              <w:t>_WEATH - 0.5388) / 1.4224</w:t>
+              <w:t>isothermality_WEATH</w:t>
+            </w:r>
+            <w:proofErr w:type="spellEnd"/>
+            <w:r>
+              <w:rPr>
+                <w:rFonts w:ascii="Calibri" w:eastAsia="Times New Roman" w:hAnsi="Calibri" w:cs="Calibri"/>
+                <w:kern w:val="0"/>
+                <w14:ligatures w14:val="none"/>
+              </w:rPr>
+              <w:t xml:space="preserve"> - </w:t>
+            </w:r>
+            <w:r>
+              <w:rPr>
+                <w:rFonts w:ascii="Calibri" w:eastAsia="Times New Roman" w:hAnsi="Calibri" w:cs="Calibri"/>
+                <w:kern w:val="0"/>
+                <w14:ligatures w14:val="none"/>
+              </w:rPr>
+              <w:t>0.538807833</w:t>
+            </w:r>
+            <w:r>
+              <w:rPr>
+                <w:rFonts w:ascii="Calibri" w:eastAsia="Times New Roman" w:hAnsi="Calibri" w:cs="Calibri"/>
+                <w:kern w:val="0"/>
+                <w14:ligatures w14:val="none"/>
+              </w:rPr>
+              <w:t xml:space="preserve">) / </w:t>
+            </w:r>
+            <w:r>
+              <w:rPr>
+                <w:rFonts w:ascii="Calibri" w:eastAsia="Times New Roman" w:hAnsi="Calibri" w:cs="Calibri"/>
+                <w:kern w:val="0"/>
+                <w14:ligatures w14:val="none"/>
+              </w:rPr>
+              <w:t>1.422356333</w:t>
             </w:r>
           </w:p>
         </w:tc>
@@ -3701,10 +4028,7 @@
             </w:pPr>
             <w:proofErr w:type="spellStart"/>
             <w:r>
-              <w:t>annWetDegDays_</w:t>
-            </w:r>
-            <w:r>
-              <w:t>WEATH</w:t>
+              <w:t>annWetDegDays_WEATH</w:t>
             </w:r>
             <w:proofErr w:type="spellEnd"/>
           </w:p>
@@ -3738,20 +4062,20 @@
               </w:rPr>
             </w:pPr>
             <w:r>
-              <w:t xml:space="preserve">Annual wet degree days – </w:t>
-            </w:r>
-            <w:r>
-              <w:t xml:space="preserve">anomaly of </w:t>
-            </w:r>
-            <w:r>
-              <w:t xml:space="preserve">mean across previous 3 years </w:t>
-            </w:r>
-            <w:r>
-              <w:t xml:space="preserve">relative  </w:t>
+              <w:t xml:space="preserve">Annual wet degree days – anomaly of mean across previous 3 years </w:t>
+            </w:r>
+            <w:r>
+              <w:t>relative</w:t>
+            </w:r>
+            <w:r>
+              <w:t xml:space="preserve"> </w:t>
             </w:r>
             <w:r>
               <w:lastRenderedPageBreak/>
-              <w:t xml:space="preserve">the </w:t>
+              <w:t>to</w:t>
+            </w:r>
+            <w:r>
+              <w:t xml:space="preserve">  the </w:t>
             </w:r>
             <w:proofErr w:type="gramStart"/>
             <w:r>
@@ -3852,23 +4176,31 @@
                 <w:kern w:val="0"/>
                 <w14:ligatures w14:val="none"/>
               </w:rPr>
-              <w:t xml:space="preserve"> - 0.0299)</w:t>
-            </w:r>
-            <w:r>
-              <w:rPr>
-                <w:rFonts w:ascii="Calibri" w:eastAsia="Times New Roman" w:hAnsi="Calibri" w:cs="Calibri"/>
-                <w:kern w:val="0"/>
-                <w14:ligatures w14:val="none"/>
-              </w:rPr>
-              <w:t>a</w:t>
-            </w:r>
-            <w:r>
-              <w:rPr>
-                <w:rFonts w:ascii="Calibri" w:eastAsia="Times New Roman" w:hAnsi="Calibri" w:cs="Calibri"/>
-                <w:kern w:val="0"/>
-                <w14:ligatures w14:val="none"/>
-              </w:rPr>
-              <w:t xml:space="preserve"> / 0.2434</w:t>
+              <w:t xml:space="preserve"> - </w:t>
+            </w:r>
+            <w:r>
+              <w:rPr>
+                <w:rFonts w:ascii="Calibri" w:eastAsia="Times New Roman" w:hAnsi="Calibri" w:cs="Calibri"/>
+                <w:kern w:val="0"/>
+                <w14:ligatures w14:val="none"/>
+              </w:rPr>
+              <w:t>0.02989113</w:t>
+            </w:r>
+            <w:r>
+              <w:rPr>
+                <w:rFonts w:ascii="Calibri" w:eastAsia="Times New Roman" w:hAnsi="Calibri" w:cs="Calibri"/>
+                <w:kern w:val="0"/>
+                <w14:ligatures w14:val="none"/>
+              </w:rPr>
+              <w:t xml:space="preserve">) / </w:t>
+            </w:r>
+            <w:r>
+              <w:rPr>
+                <w:rFonts w:ascii="Calibri" w:eastAsia="Times New Roman" w:hAnsi="Calibri" w:cs="Calibri"/>
+                <w:kern w:val="0"/>
+                <w14:ligatures w14:val="none"/>
+              </w:rPr>
+              <w:t>0.243425185</w:t>
             </w:r>
           </w:p>
         </w:tc>
@@ -3906,23 +4238,7 @@
                 <w:kern w:val="0"/>
                 <w14:ligatures w14:val="none"/>
               </w:rPr>
-              <w:t xml:space="preserve">(30 year mean of annual </w:t>
-            </w:r>
-            <w:r>
-              <w:rPr>
-                <w:rFonts w:ascii="Calibri" w:eastAsia="Times New Roman" w:hAnsi="Calibri" w:cs="Calibri"/>
-                <w:kern w:val="0"/>
-                <w14:ligatures w14:val="none"/>
-              </w:rPr>
-              <w:t xml:space="preserve">wet degree days </w:t>
-            </w:r>
-            <w:r>
-              <w:rPr>
-                <w:rFonts w:ascii="Calibri" w:eastAsia="Times New Roman" w:hAnsi="Calibri" w:cs="Calibri"/>
-                <w:kern w:val="0"/>
-                <w14:ligatures w14:val="none"/>
-              </w:rPr>
-              <w:t>–3 year mean of annual wet degree days)/30 year mean of annual wet degree days</w:t>
+              <w:t>(30 year mean of annual wet degree days –3 year mean of annual wet degree days)/30 year mean of annual wet degree days</w:t>
             </w:r>
           </w:p>
         </w:tc>
@@ -3941,6 +4257,293 @@
           <w:p>
             <w:pPr>
               <w:spacing w:after="0" w:line="240" w:lineRule="auto"/>
+            </w:pPr>
+            <w:proofErr w:type="spellStart"/>
+            <w:r>
+              <w:rPr>
+                <w:rFonts w:ascii="Calibri" w:eastAsia="Times New Roman" w:hAnsi="Calibri" w:cs="Calibri"/>
+                <w:kern w:val="0"/>
+                <w14:ligatures w14:val="none"/>
+              </w:rPr>
+              <w:t>precipTempCorr_</w:t>
+            </w:r>
+            <w:r>
+              <w:rPr>
+                <w:rFonts w:ascii="Calibri" w:eastAsia="Times New Roman" w:hAnsi="Calibri" w:cs="Calibri"/>
+                <w:kern w:val="0"/>
+                <w14:ligatures w14:val="none"/>
+              </w:rPr>
+              <w:t>WEATH</w:t>
+            </w:r>
+            <w:proofErr w:type="spellEnd"/>
+          </w:p>
+        </w:tc>
+        <w:tc>
+          <w:tcPr>
+            <w:tcW w:w="1710" w:type="dxa"/>
+            <w:tcBorders>
+              <w:top w:val="nil"/>
+              <w:left w:val="single" w:sz="8" w:space="0" w:color="auto"/>
+              <w:bottom w:val="single" w:sz="8" w:space="0" w:color="auto"/>
+              <w:right w:val="single" w:sz="8" w:space="0" w:color="auto"/>
+            </w:tcBorders>
+            <w:tcMar>
+              <w:top w:w="0" w:type="dxa"/>
+              <w:left w:w="108" w:type="dxa"/>
+              <w:bottom w:w="0" w:type="dxa"/>
+              <w:right w:w="108" w:type="dxa"/>
+            </w:tcMar>
+          </w:tcPr>
+          <w:p>
+            <w:pPr>
+              <w:spacing w:after="0" w:line="240" w:lineRule="auto"/>
+            </w:pPr>
+            <w:r>
+              <w:rPr>
+                <w:rFonts w:ascii="Calibri" w:eastAsia="Times New Roman" w:hAnsi="Calibri" w:cs="Calibri"/>
+                <w:kern w:val="0"/>
+                <w14:ligatures w14:val="none"/>
+              </w:rPr>
+              <w:t xml:space="preserve">Precipitation Temperature correlation – </w:t>
+            </w:r>
+            <w:r>
+              <w:rPr>
+                <w:rFonts w:ascii="Calibri" w:eastAsia="Times New Roman" w:hAnsi="Calibri" w:cs="Calibri"/>
+                <w:kern w:val="0"/>
+                <w14:ligatures w14:val="none"/>
+              </w:rPr>
+              <w:t>anomaly of mean across previous 3 years relative to the</w:t>
+            </w:r>
+            <w:r>
+              <w:rPr>
+                <w:rFonts w:ascii="Calibri" w:eastAsia="Times New Roman" w:hAnsi="Calibri" w:cs="Calibri"/>
+                <w:kern w:val="0"/>
+                <w14:ligatures w14:val="none"/>
+              </w:rPr>
+              <w:t xml:space="preserve"> </w:t>
+            </w:r>
+            <w:proofErr w:type="gramStart"/>
+            <w:r>
+              <w:rPr>
+                <w:rFonts w:ascii="Calibri" w:eastAsia="Times New Roman" w:hAnsi="Calibri" w:cs="Calibri"/>
+                <w:kern w:val="0"/>
+                <w14:ligatures w14:val="none"/>
+              </w:rPr>
+              <w:t>30 year</w:t>
+            </w:r>
+            <w:proofErr w:type="gramEnd"/>
+            <w:r>
+              <w:rPr>
+                <w:rFonts w:ascii="Calibri" w:eastAsia="Times New Roman" w:hAnsi="Calibri" w:cs="Calibri"/>
+                <w:kern w:val="0"/>
+                <w14:ligatures w14:val="none"/>
+              </w:rPr>
+              <w:t xml:space="preserve"> mean</w:t>
+            </w:r>
+          </w:p>
+        </w:tc>
+        <w:tc>
+          <w:tcPr>
+            <w:tcW w:w="984" w:type="dxa"/>
+            <w:tcBorders>
+              <w:top w:val="nil"/>
+              <w:left w:val="nil"/>
+              <w:bottom w:val="single" w:sz="8" w:space="0" w:color="auto"/>
+              <w:right w:val="single" w:sz="8" w:space="0" w:color="auto"/>
+            </w:tcBorders>
+            <w:tcMar>
+              <w:top w:w="0" w:type="dxa"/>
+              <w:left w:w="108" w:type="dxa"/>
+              <w:bottom w:w="0" w:type="dxa"/>
+              <w:right w:w="108" w:type="dxa"/>
+            </w:tcMar>
+          </w:tcPr>
+          <w:p>
+            <w:pPr>
+              <w:spacing w:after="0" w:line="240" w:lineRule="auto"/>
+              <w:rPr>
+                <w:rFonts w:ascii="Calibri" w:eastAsia="Times New Roman" w:hAnsi="Calibri" w:cs="Calibri"/>
+                <w:kern w:val="0"/>
+                <w14:ligatures w14:val="none"/>
+              </w:rPr>
+            </w:pPr>
+            <w:r>
+              <w:rPr>
+                <w:rFonts w:ascii="Calibri" w:eastAsia="Times New Roman" w:hAnsi="Calibri" w:cs="Calibri"/>
+                <w:kern w:val="0"/>
+                <w14:ligatures w14:val="none"/>
+              </w:rPr>
+              <w:t>Absolute difference</w:t>
+            </w:r>
+          </w:p>
+        </w:tc>
+        <w:tc>
+          <w:tcPr>
+            <w:tcW w:w="2572" w:type="dxa"/>
+            <w:tcBorders>
+              <w:top w:val="nil"/>
+              <w:left w:val="nil"/>
+              <w:bottom w:val="single" w:sz="8" w:space="0" w:color="auto"/>
+              <w:right w:val="single" w:sz="8" w:space="0" w:color="auto"/>
+            </w:tcBorders>
+            <w:tcMar>
+              <w:top w:w="0" w:type="dxa"/>
+              <w:left w:w="108" w:type="dxa"/>
+              <w:bottom w:w="0" w:type="dxa"/>
+              <w:right w:w="108" w:type="dxa"/>
+            </w:tcMar>
+          </w:tcPr>
+          <w:p>
+            <w:pPr>
+              <w:spacing w:after="0" w:line="240" w:lineRule="auto"/>
+              <w:rPr>
+                <w:rFonts w:ascii="Calibri" w:eastAsia="Times New Roman" w:hAnsi="Calibri" w:cs="Calibri"/>
+                <w:kern w:val="0"/>
+                <w14:ligatures w14:val="none"/>
+              </w:rPr>
+            </w:pPr>
+            <w:r>
+              <w:rPr>
+                <w:rFonts w:ascii="Calibri" w:eastAsia="Times New Roman" w:hAnsi="Calibri" w:cs="Calibri"/>
+                <w:kern w:val="0"/>
+                <w14:ligatures w14:val="none"/>
+              </w:rPr>
+              <w:t>(</w:t>
+            </w:r>
+            <w:proofErr w:type="spellStart"/>
+            <w:r>
+              <w:rPr>
+                <w:rFonts w:ascii="Calibri" w:eastAsia="Times New Roman" w:hAnsi="Calibri" w:cs="Calibri"/>
+                <w:kern w:val="0"/>
+                <w14:ligatures w14:val="none"/>
+              </w:rPr>
+              <w:t>precipTempCorr_WEATH</w:t>
+            </w:r>
+            <w:proofErr w:type="spellEnd"/>
+            <w:r>
+              <w:rPr>
+                <w:rFonts w:ascii="Calibri" w:eastAsia="Times New Roman" w:hAnsi="Calibri" w:cs="Calibri"/>
+                <w:kern w:val="0"/>
+                <w14:ligatures w14:val="none"/>
+              </w:rPr>
+              <w:t xml:space="preserve"> - 0.012171065) / 0.139613922</w:t>
+            </w:r>
+          </w:p>
+        </w:tc>
+        <w:tc>
+          <w:tcPr>
+            <w:tcW w:w="5395" w:type="dxa"/>
+            <w:tcBorders>
+              <w:top w:val="nil"/>
+              <w:left w:val="nil"/>
+              <w:bottom w:val="single" w:sz="8" w:space="0" w:color="auto"/>
+              <w:right w:val="single" w:sz="8" w:space="0" w:color="auto"/>
+            </w:tcBorders>
+            <w:tcMar>
+              <w:top w:w="0" w:type="dxa"/>
+              <w:left w:w="108" w:type="dxa"/>
+              <w:bottom w:w="0" w:type="dxa"/>
+              <w:right w:w="108" w:type="dxa"/>
+            </w:tcMar>
+          </w:tcPr>
+          <w:p>
+            <w:pPr>
+              <w:spacing w:after="0" w:line="240" w:lineRule="auto"/>
+              <w:rPr>
+                <w:rFonts w:ascii="Calibri" w:eastAsia="Times New Roman" w:hAnsi="Calibri" w:cs="Calibri"/>
+                <w:kern w:val="0"/>
+                <w14:ligatures w14:val="none"/>
+              </w:rPr>
+            </w:pPr>
+            <w:r>
+              <w:rPr>
+                <w:rFonts w:ascii="Calibri" w:eastAsia="Times New Roman" w:hAnsi="Calibri" w:cs="Calibri"/>
+                <w:kern w:val="0"/>
+                <w14:ligatures w14:val="none"/>
+              </w:rPr>
+              <w:t xml:space="preserve">30 </w:t>
+            </w:r>
+            <w:proofErr w:type="gramStart"/>
+            <w:r>
+              <w:rPr>
+                <w:rFonts w:ascii="Calibri" w:eastAsia="Times New Roman" w:hAnsi="Calibri" w:cs="Calibri"/>
+                <w:kern w:val="0"/>
+                <w14:ligatures w14:val="none"/>
+              </w:rPr>
+              <w:t>year</w:t>
+            </w:r>
+            <w:proofErr w:type="gramEnd"/>
+            <w:r>
+              <w:rPr>
+                <w:rFonts w:ascii="Calibri" w:eastAsia="Times New Roman" w:hAnsi="Calibri" w:cs="Calibri"/>
+                <w:kern w:val="0"/>
+                <w14:ligatures w14:val="none"/>
+              </w:rPr>
+              <w:t xml:space="preserve"> mean of </w:t>
+            </w:r>
+            <w:proofErr w:type="spellStart"/>
+            <w:r>
+              <w:rPr>
+                <w:rFonts w:ascii="Calibri" w:eastAsia="Times New Roman" w:hAnsi="Calibri" w:cs="Calibri"/>
+                <w:kern w:val="0"/>
+                <w14:ligatures w14:val="none"/>
+              </w:rPr>
+              <w:t>precipTempCorr</w:t>
+            </w:r>
+            <w:proofErr w:type="spellEnd"/>
+            <w:r>
+              <w:rPr>
+                <w:rFonts w:ascii="Calibri" w:eastAsia="Times New Roman" w:hAnsi="Calibri" w:cs="Calibri"/>
+                <w:kern w:val="0"/>
+                <w14:ligatures w14:val="none"/>
+              </w:rPr>
+              <w:t xml:space="preserve"> – 3 </w:t>
+            </w:r>
+            <w:proofErr w:type="gramStart"/>
+            <w:r>
+              <w:rPr>
+                <w:rFonts w:ascii="Calibri" w:eastAsia="Times New Roman" w:hAnsi="Calibri" w:cs="Calibri"/>
+                <w:kern w:val="0"/>
+                <w14:ligatures w14:val="none"/>
+              </w:rPr>
+              <w:t>year</w:t>
+            </w:r>
+            <w:proofErr w:type="gramEnd"/>
+            <w:r>
+              <w:rPr>
+                <w:rFonts w:ascii="Calibri" w:eastAsia="Times New Roman" w:hAnsi="Calibri" w:cs="Calibri"/>
+                <w:kern w:val="0"/>
+                <w14:ligatures w14:val="none"/>
+              </w:rPr>
+              <w:t xml:space="preserve"> mean of </w:t>
+            </w:r>
+            <w:proofErr w:type="spellStart"/>
+            <w:r>
+              <w:rPr>
+                <w:rFonts w:ascii="Calibri" w:eastAsia="Times New Roman" w:hAnsi="Calibri" w:cs="Calibri"/>
+                <w:kern w:val="0"/>
+                <w14:ligatures w14:val="none"/>
+              </w:rPr>
+              <w:t>precipTempCorr</w:t>
+            </w:r>
+            <w:proofErr w:type="spellEnd"/>
+          </w:p>
+        </w:tc>
+      </w:tr>
+      <w:tr>
+        <w:tc>
+          <w:tcPr>
+            <w:tcW w:w="1520" w:type="dxa"/>
+            <w:tcBorders>
+              <w:top w:val="nil"/>
+              <w:left w:val="single" w:sz="8" w:space="0" w:color="auto"/>
+              <w:bottom w:val="single" w:sz="8" w:space="0" w:color="auto"/>
+              <w:right w:val="single" w:sz="8" w:space="0" w:color="auto"/>
+            </w:tcBorders>
+          </w:tcPr>
+          <w:p>
+            <w:pPr>
+              <w:spacing w:after="0" w:line="240" w:lineRule="auto"/>
               <w:rPr>
                 <w:rFonts w:ascii="Calibri" w:eastAsia="Times New Roman" w:hAnsi="Calibri" w:cs="Calibri"/>
                 <w:kern w:val="0"/>
@@ -4067,7 +4670,31 @@
                 <w:kern w:val="0"/>
                 <w14:ligatures w14:val="none"/>
               </w:rPr>
-              <w:t>(sand - 47.3713) / 17.1672</w:t>
+              <w:t xml:space="preserve">(sand - </w:t>
+            </w:r>
+            <w:r>
+              <w:rPr>
+                <w:rFonts w:ascii="Calibri" w:eastAsia="Times New Roman" w:hAnsi="Calibri" w:cs="Calibri"/>
+                <w:kern w:val="0"/>
+                <w14:ligatures w14:val="none"/>
+              </w:rPr>
+              <w:t>47.706485501</w:t>
+            </w:r>
+            <w:r>
+              <w:rPr>
+                <w:rFonts w:ascii="Calibri" w:eastAsia="Times New Roman" w:hAnsi="Calibri" w:cs="Calibri"/>
+                <w:kern w:val="0"/>
+                <w14:ligatures w14:val="none"/>
+              </w:rPr>
+              <w:t xml:space="preserve">) / </w:t>
+            </w:r>
+            <w:r>
+              <w:rPr>
+                <w:rFonts w:ascii="Calibri" w:eastAsia="Times New Roman" w:hAnsi="Calibri" w:cs="Calibri"/>
+                <w:kern w:val="0"/>
+                <w14:ligatures w14:val="none"/>
+              </w:rPr>
+              <w:t>16.730875594</w:t>
             </w:r>
           </w:p>
         </w:tc>
@@ -4250,7 +4877,31 @@
                 <w:kern w:val="0"/>
                 <w14:ligatures w14:val="none"/>
               </w:rPr>
-              <w:t>(coarse - 12.6309) / 11.3496</w:t>
+              <w:t xml:space="preserve">(coarse - </w:t>
+            </w:r>
+            <w:r>
+              <w:rPr>
+                <w:rFonts w:ascii="Calibri" w:eastAsia="Times New Roman" w:hAnsi="Calibri" w:cs="Calibri"/>
+                <w:kern w:val="0"/>
+                <w14:ligatures w14:val="none"/>
+              </w:rPr>
+              <w:t>12.799273363</w:t>
+            </w:r>
+            <w:r>
+              <w:rPr>
+                <w:rFonts w:ascii="Calibri" w:eastAsia="Times New Roman" w:hAnsi="Calibri" w:cs="Calibri"/>
+                <w:kern w:val="0"/>
+                <w14:ligatures w14:val="none"/>
+              </w:rPr>
+              <w:t xml:space="preserve">) / </w:t>
+            </w:r>
+            <w:r>
+              <w:rPr>
+                <w:rFonts w:ascii="Calibri" w:eastAsia="Times New Roman" w:hAnsi="Calibri" w:cs="Calibri"/>
+                <w:kern w:val="0"/>
+                <w14:ligatures w14:val="none"/>
+              </w:rPr>
+              <w:t>11.332548324</w:t>
             </w:r>
           </w:p>
         </w:tc>
@@ -4433,7 +5084,31 @@
                 <w:kern w:val="0"/>
                 <w14:ligatures w14:val="none"/>
               </w:rPr>
-              <w:t>(AWHC - 14.1547) / 5.2346</w:t>
+              <w:t xml:space="preserve">(AWHC - </w:t>
+            </w:r>
+            <w:r>
+              <w:rPr>
+                <w:rFonts w:ascii="Calibri" w:eastAsia="Times New Roman" w:hAnsi="Calibri" w:cs="Calibri"/>
+                <w:kern w:val="0"/>
+                <w14:ligatures w14:val="none"/>
+              </w:rPr>
+              <w:t>13.671423701</w:t>
+            </w:r>
+            <w:r>
+              <w:rPr>
+                <w:rFonts w:ascii="Calibri" w:eastAsia="Times New Roman" w:hAnsi="Calibri" w:cs="Calibri"/>
+                <w:kern w:val="0"/>
+                <w14:ligatures w14:val="none"/>
+              </w:rPr>
+              <w:t xml:space="preserve">) / </w:t>
+            </w:r>
+            <w:r>
+              <w:rPr>
+                <w:rFonts w:ascii="Calibri" w:eastAsia="Times New Roman" w:hAnsi="Calibri" w:cs="Calibri"/>
+                <w:kern w:val="0"/>
+                <w14:ligatures w14:val="none"/>
+              </w:rPr>
+              <w:t>5.155757156</w:t>
             </w:r>
           </w:p>
         </w:tc>
@@ -4968,6 +5643,7 @@
                 <w:kern w:val="0"/>
                 <w14:ligatures w14:val="none"/>
               </w:rPr>
+              <w:lastRenderedPageBreak/>
               <w:t>clay</w:t>
             </w:r>
           </w:p>
@@ -5082,7 +5758,31 @@
                 <w:kern w:val="0"/>
                 <w14:ligatures w14:val="none"/>
               </w:rPr>
-              <w:t>(clay - 17.4992) / 8.4203</w:t>
+              <w:t xml:space="preserve">(clay - </w:t>
+            </w:r>
+            <w:r>
+              <w:rPr>
+                <w:rFonts w:ascii="Calibri" w:eastAsia="Times New Roman" w:hAnsi="Calibri" w:cs="Calibri"/>
+                <w:kern w:val="0"/>
+                <w14:ligatures w14:val="none"/>
+              </w:rPr>
+              <w:t>18.489433548</w:t>
+            </w:r>
+            <w:r>
+              <w:rPr>
+                <w:rFonts w:ascii="Calibri" w:eastAsia="Times New Roman" w:hAnsi="Calibri" w:cs="Calibri"/>
+                <w:kern w:val="0"/>
+                <w14:ligatures w14:val="none"/>
+              </w:rPr>
+              <w:t xml:space="preserve">) / </w:t>
+            </w:r>
+            <w:r>
+              <w:rPr>
+                <w:rFonts w:ascii="Calibri" w:eastAsia="Times New Roman" w:hAnsi="Calibri" w:cs="Calibri"/>
+                <w:kern w:val="0"/>
+                <w14:ligatures w14:val="none"/>
+              </w:rPr>
+              <w:t>9.078669938</w:t>
             </w:r>
           </w:p>
         </w:tc>
@@ -5265,7 +5965,31 @@
                 <w:kern w:val="0"/>
                 <w14:ligatures w14:val="none"/>
               </w:rPr>
-              <w:t>(carbon - 4.4195) / 7.1196</w:t>
+              <w:t xml:space="preserve">(carbon - </w:t>
+            </w:r>
+            <w:r>
+              <w:rPr>
+                <w:rFonts w:ascii="Calibri" w:eastAsia="Times New Roman" w:hAnsi="Calibri" w:cs="Calibri"/>
+                <w:kern w:val="0"/>
+                <w14:ligatures w14:val="none"/>
+              </w:rPr>
+              <w:t>3.681945502</w:t>
+            </w:r>
+            <w:r>
+              <w:rPr>
+                <w:rFonts w:ascii="Calibri" w:eastAsia="Times New Roman" w:hAnsi="Calibri" w:cs="Calibri"/>
+                <w:kern w:val="0"/>
+                <w14:ligatures w14:val="none"/>
+              </w:rPr>
+              <w:t xml:space="preserve">) / </w:t>
+            </w:r>
+            <w:r>
+              <w:rPr>
+                <w:rFonts w:ascii="Calibri" w:eastAsia="Times New Roman" w:hAnsi="Calibri" w:cs="Calibri"/>
+                <w:kern w:val="0"/>
+                <w14:ligatures w14:val="none"/>
+              </w:rPr>
+              <w:t>6.405262851</w:t>
             </w:r>
           </w:p>
         </w:tc>

</xml_diff>